<commit_message>
Decision Tree Classification of Consignment Clusters
</commit_message>
<xml_diff>
--- a/ProM/Consignment/Consignment_Cluster_Notes.docx
+++ b/ProM/Consignment/Consignment_Cluster_Notes.docx
@@ -72,7 +72,30 @@
         </w:numPr>
       </w:pPr>
       <w:r>
-        <w:t>Cluster 1 has none of these criteria and is a lean process variant, while Cluster 4 has all of these deviations</w:t>
+        <w:t xml:space="preserve">Cluster 1 has none of these criteria and is a lean process variant, while Cluster 4 has </w:t>
+      </w:r>
+      <w:proofErr w:type="gramStart"/>
+      <w:r>
+        <w:t>all of</w:t>
+      </w:r>
+      <w:proofErr w:type="gramEnd"/>
+      <w:r>
+        <w:t xml:space="preserve"> these deviations</w:t>
+      </w:r>
+    </w:p>
+    <w:p>
+      <w:pPr>
+        <w:pStyle w:val="ListParagraph"/>
+        <w:numPr>
+          <w:ilvl w:val="0"/>
+          <w:numId w:val="1"/>
+        </w:numPr>
+      </w:pPr>
+      <w:r>
+        <w:t xml:space="preserve">The </w:t>
+      </w:r>
+      <w:r>
+        <w:t xml:space="preserve">incoming of an order confirmation is an optional activity that is not </w:t>
       </w:r>
       <w:bookmarkStart w:id="0" w:name="_GoBack"/>
       <w:bookmarkEnd w:id="0"/>

</xml_diff>